<commit_message>
[KNOW-31] add modultests stats
</commit_message>
<xml_diff>
--- a/docs/documentation/test/testreport.docx
+++ b/docs/documentation/test/testreport.docx
@@ -2389,15 +2389,7 @@
               <w:rPr>
                 <w:lang w:val="en-US"/>
               </w:rPr>
-              <w:t>, bugs in total</w:t>
-            </w:r>
-            <w:bookmarkStart w:id="5" w:name="_GoBack"/>
-            <w:bookmarkEnd w:id="5"/>
-            <w:r>
-              <w:rPr>
-                <w:lang w:val="en-US"/>
-              </w:rPr>
-              <w:t xml:space="preserve"> </w:t>
+              <w:t xml:space="preserve">, bugs in total </w:t>
             </w:r>
           </w:p>
         </w:tc>
@@ -2455,19 +2447,13 @@
           <w:ilvl w:val="0"/>
           <w:numId w:val="0"/>
         </w:numPr>
-        <w:rPr>
-          <w:lang w:val="en-US"/>
-        </w:rPr>
-      </w:pPr>
-      <w:bookmarkStart w:id="6" w:name="_Toc453916221"/>
-      <w:r>
-        <w:rPr>
-          <w:lang w:val="en-US"/>
-        </w:rPr>
+      </w:pPr>
+      <w:bookmarkStart w:id="5" w:name="_Toc453916221"/>
+      <w:r>
         <w:lastRenderedPageBreak/>
         <w:t>Preface</w:t>
       </w:r>
-      <w:bookmarkEnd w:id="6"/>
+      <w:bookmarkEnd w:id="5"/>
     </w:p>
     <w:p>
       <w:pPr>
@@ -2522,7 +2508,7 @@
           <w:lang w:val="en-US"/>
         </w:rPr>
       </w:pPr>
-      <w:bookmarkStart w:id="7" w:name="_Toc453916222"/>
+      <w:bookmarkStart w:id="6" w:name="_Toc453916222"/>
       <w:r>
         <w:rPr>
           <w:lang w:val="en-US"/>
@@ -2530,7 +2516,7 @@
         <w:lastRenderedPageBreak/>
         <w:t>Introduction</w:t>
       </w:r>
-      <w:bookmarkEnd w:id="7"/>
+      <w:bookmarkEnd w:id="6"/>
     </w:p>
     <w:p>
       <w:r>
@@ -2554,22 +2540,22 @@
           <w:lang w:val="en-US"/>
         </w:rPr>
       </w:pPr>
-      <w:bookmarkStart w:id="8" w:name="_Toc360951860"/>
-      <w:bookmarkStart w:id="9" w:name="_Toc453916223"/>
+      <w:bookmarkStart w:id="7" w:name="_Toc360951860"/>
+      <w:bookmarkStart w:id="8" w:name="_Toc453916223"/>
       <w:r>
         <w:rPr>
           <w:lang w:val="en-US"/>
         </w:rPr>
         <w:t>Ziel d</w:t>
       </w:r>
+      <w:bookmarkEnd w:id="7"/>
+      <w:r>
+        <w:rPr>
+          <w:lang w:val="en-US"/>
+        </w:rPr>
+        <w:t>er Testphasendokumentation</w:t>
+      </w:r>
       <w:bookmarkEnd w:id="8"/>
-      <w:r>
-        <w:rPr>
-          <w:lang w:val="en-US"/>
-        </w:rPr>
-        <w:t>er Testphasendokumentation</w:t>
-      </w:r>
-      <w:bookmarkEnd w:id="9"/>
     </w:p>
     <w:p>
       <w:pPr>
@@ -2638,14 +2624,14 @@
           <w:lang w:val="en-US"/>
         </w:rPr>
       </w:pPr>
-      <w:bookmarkStart w:id="10" w:name="_Toc453916224"/>
+      <w:bookmarkStart w:id="9" w:name="_Toc453916224"/>
       <w:r>
         <w:rPr>
           <w:lang w:val="en-US"/>
         </w:rPr>
         <w:t>Testphasen</w:t>
       </w:r>
-      <w:bookmarkEnd w:id="10"/>
+      <w:bookmarkEnd w:id="9"/>
     </w:p>
     <w:p>
       <w:pPr>
@@ -3208,7 +3194,7 @@
           <w:lang w:val="en-US"/>
         </w:rPr>
       </w:pPr>
-      <w:bookmarkStart w:id="11" w:name="_Toc453916225"/>
+      <w:bookmarkStart w:id="10" w:name="_Toc453916225"/>
       <w:r>
         <w:rPr>
           <w:lang w:val="en-US"/>
@@ -3222,7 +3208,7 @@
         </w:rPr>
         <w:t>allgenerierung</w:t>
       </w:r>
-      <w:bookmarkEnd w:id="11"/>
+      <w:bookmarkEnd w:id="10"/>
     </w:p>
     <w:p>
       <w:pPr>
@@ -3244,14 +3230,14 @@
           <w:lang w:val="en-US"/>
         </w:rPr>
       </w:pPr>
-      <w:bookmarkStart w:id="12" w:name="_Toc453916226"/>
+      <w:bookmarkStart w:id="11" w:name="_Toc453916226"/>
       <w:r>
         <w:rPr>
           <w:lang w:val="en-US"/>
         </w:rPr>
         <w:t>Testbasis</w:t>
       </w:r>
-      <w:bookmarkEnd w:id="12"/>
+      <w:bookmarkEnd w:id="11"/>
     </w:p>
     <w:p>
       <w:pPr>
@@ -3367,7 +3353,7 @@
           <w:lang w:val="en-US"/>
         </w:rPr>
       </w:pPr>
-      <w:bookmarkStart w:id="13" w:name="_Toc453916227"/>
+      <w:bookmarkStart w:id="12" w:name="_Toc453916227"/>
       <w:r>
         <w:rPr>
           <w:lang w:val="en-US"/>
@@ -3375,7 +3361,7 @@
         <w:lastRenderedPageBreak/>
         <w:t>Test summary</w:t>
       </w:r>
-      <w:bookmarkEnd w:id="13"/>
+      <w:bookmarkEnd w:id="12"/>
     </w:p>
     <w:p>
       <w:pPr>
@@ -3817,14 +3803,14 @@
           <w:lang w:val="en-US"/>
         </w:rPr>
       </w:pPr>
-      <w:bookmarkStart w:id="14" w:name="_Toc453916228"/>
+      <w:bookmarkStart w:id="13" w:name="_Toc453916228"/>
       <w:r>
         <w:rPr>
           <w:lang w:val="en-US"/>
         </w:rPr>
         <w:t>Testing Scope</w:t>
       </w:r>
-      <w:bookmarkEnd w:id="14"/>
+      <w:bookmarkEnd w:id="13"/>
     </w:p>
     <w:p>
       <w:pPr>
@@ -4123,14 +4109,14 @@
           <w:lang w:val="en-US"/>
         </w:rPr>
       </w:pPr>
-      <w:bookmarkStart w:id="15" w:name="_Toc453916229"/>
+      <w:bookmarkStart w:id="14" w:name="_Toc453916229"/>
       <w:r>
         <w:rPr>
           <w:lang w:val="en-US"/>
         </w:rPr>
         <w:t>Unit/Module Test</w:t>
       </w:r>
-      <w:bookmarkEnd w:id="15"/>
+      <w:bookmarkEnd w:id="14"/>
     </w:p>
     <w:p>
       <w:pPr>
@@ -4280,7 +4266,7 @@
           <w:lang w:val="en-US"/>
         </w:rPr>
       </w:pPr>
-      <w:bookmarkStart w:id="16" w:name="_Ref453851361"/>
+      <w:bookmarkStart w:id="15" w:name="_Ref453851361"/>
       <w:r>
         <w:rPr>
           <w:lang w:val="en-US"/>
@@ -4322,9 +4308,23 @@
         <w:rPr>
           <w:lang w:val="en-US"/>
         </w:rPr>
-        <w:t>: Distribution of tests on modules</w:t>
-      </w:r>
+        <w:t xml:space="preserve">: Distribution of </w:t>
+      </w:r>
+      <w:r>
+        <w:rPr>
+          <w:lang w:val="en-US"/>
+        </w:rPr>
+        <w:t>unit</w:t>
+      </w:r>
+      <w:bookmarkStart w:id="16" w:name="_GoBack"/>
       <w:bookmarkEnd w:id="16"/>
+      <w:r>
+        <w:rPr>
+          <w:lang w:val="en-US"/>
+        </w:rPr>
+        <w:t>tests on modules</w:t>
+      </w:r>
+      <w:bookmarkEnd w:id="15"/>
     </w:p>
     <w:tbl>
       <w:tblPr>
@@ -4417,6 +4417,12 @@
                 <w:lang w:val="en-US"/>
               </w:rPr>
             </w:pPr>
+            <w:r>
+              <w:rPr>
+                <w:lang w:val="en-US"/>
+              </w:rPr>
+              <w:t>4</w:t>
+            </w:r>
           </w:p>
         </w:tc>
       </w:tr>
@@ -4453,6 +4459,12 @@
                 <w:lang w:val="en-US"/>
               </w:rPr>
             </w:pPr>
+            <w:r>
+              <w:rPr>
+                <w:lang w:val="en-US"/>
+              </w:rPr>
+              <w:t>23</w:t>
+            </w:r>
           </w:p>
         </w:tc>
       </w:tr>
@@ -4489,6 +4501,12 @@
                 <w:lang w:val="en-US"/>
               </w:rPr>
             </w:pPr>
+            <w:r>
+              <w:rPr>
+                <w:lang w:val="en-US"/>
+              </w:rPr>
+              <w:t>14</w:t>
+            </w:r>
           </w:p>
         </w:tc>
       </w:tr>
@@ -4525,6 +4543,12 @@
                 <w:lang w:val="en-US"/>
               </w:rPr>
             </w:pPr>
+            <w:r>
+              <w:rPr>
+                <w:lang w:val="en-US"/>
+              </w:rPr>
+              <w:t>27</w:t>
+            </w:r>
           </w:p>
         </w:tc>
       </w:tr>
@@ -11204,7 +11228,7 @@
         <w:rPr>
           <w:noProof/>
         </w:rPr>
-        <w:instrText>0</w:instrText>
+        <w:instrText>3</w:instrText>
       </w:r>
     </w:fldSimple>
     <w:r>
@@ -11221,7 +11245,7 @@
         <w:rPr>
           <w:noProof/>
         </w:rPr>
-        <w:instrText>5</w:instrText>
+        <w:instrText>3</w:instrText>
       </w:r>
     </w:fldSimple>
     <w:r>
@@ -11234,7 +11258,7 @@
       <w:rPr>
         <w:noProof/>
       </w:rPr>
-      <w:instrText>5</w:instrText>
+      <w:instrText>3</w:instrText>
     </w:r>
     <w:r>
       <w:instrText xml:space="preserve"> </w:instrText>
@@ -11246,6 +11270,15 @@
       <w:instrText xml:space="preserve"> \* MERGEFORMAT </w:instrText>
     </w:r>
     <w:r>
+      <w:fldChar w:fldCharType="separate"/>
+    </w:r>
+    <w:r>
+      <w:rPr>
+        <w:noProof/>
+      </w:rPr>
+      <w:t xml:space="preserve">3 </w:t>
+    </w:r>
+    <w:r>
       <w:fldChar w:fldCharType="end"/>
     </w:r>
     <w:fldSimple w:instr=" STYLEREF &quot;Überschrift 1&quot; \* MERGEFORMAT ">
@@ -11253,7 +11286,7 @@
         <w:rPr>
           <w:noProof/>
         </w:rPr>
-        <w:t>Version History</w:t>
+        <w:t>Test summary</w:t>
       </w:r>
     </w:fldSimple>
     <w:r>
@@ -11272,7 +11305,7 @@
       <w:rPr>
         <w:noProof/>
       </w:rPr>
-      <w:t>5</w:t>
+      <w:t>11</w:t>
     </w:r>
     <w:r>
       <w:fldChar w:fldCharType="end"/>
@@ -14733,7 +14766,7 @@
 </file>
 
 <file path=customXml/itemProps1.xml><?xml version="1.0" encoding="utf-8"?>
-<ds:datastoreItem xmlns:ds="http://schemas.openxmlformats.org/officeDocument/2006/customXml" ds:itemID="{CF9BADC1-C041-463F-9F21-61968C36096D}">
+<ds:datastoreItem xmlns:ds="http://schemas.openxmlformats.org/officeDocument/2006/customXml" ds:itemID="{1965D757-D060-42E8-8DD3-E5C05592A78F}">
   <ds:schemaRefs>
     <ds:schemaRef ds:uri="http://schemas.openxmlformats.org/officeDocument/2006/bibliography"/>
   </ds:schemaRefs>

</xml_diff>